<commit_message>
Atualizações de revisão pré-banca
</commit_message>
<xml_diff>
--- a/1.2 Tecnonologias a serem utilizadas.docx
+++ b/1.2 Tecnonologias a serem utilizadas.docx
@@ -134,7 +134,7 @@
                 <w:rFonts w:ascii="Arial" w:hAnsi="Arial" w:cs="Arial"/>
                 <w:bCs/>
               </w:rPr>
-              <w:t>7</w:t>
+              <w:t>8</w:t>
             </w:r>
             <w:proofErr w:type="gramEnd"/>
           </w:p>
@@ -447,43 +447,55 @@
                 <w:rFonts w:ascii="Arial" w:hAnsi="Arial" w:cs="Arial"/>
                 <w:b/>
               </w:rPr>
-              <w:t xml:space="preserve"> </w:t>
+              <w:t xml:space="preserve"> 5</w:t>
+            </w:r>
+            <w:r>
+              <w:rPr>
+                <w:rFonts w:ascii="Arial" w:hAnsi="Arial" w:cs="Arial"/>
+                <w:b/>
+              </w:rPr>
+              <w:t>.3</w:t>
+            </w:r>
+            <w:r>
+              <w:rPr>
+                <w:rFonts w:ascii="Arial" w:hAnsi="Arial" w:cs="Arial"/>
+                <w:b/>
+              </w:rPr>
+              <w:t>:</w:t>
+            </w:r>
+            <w:r>
+              <w:rPr>
+                <w:rFonts w:ascii="Arial" w:hAnsi="Arial" w:cs="Arial"/>
+              </w:rPr>
+              <w:t xml:space="preserve"> é uma biblioteca open </w:t>
+            </w:r>
+            <w:proofErr w:type="spellStart"/>
+            <w:r>
+              <w:rPr>
+                <w:rFonts w:ascii="Arial" w:hAnsi="Arial" w:cs="Arial"/>
+              </w:rPr>
+              <w:t>source</w:t>
+            </w:r>
+            <w:proofErr w:type="spellEnd"/>
+            <w:r>
+              <w:rPr>
+                <w:rFonts w:ascii="Arial" w:hAnsi="Arial" w:cs="Arial"/>
+              </w:rPr>
+              <w:t xml:space="preserve"> de </w:t>
             </w:r>
             <w:proofErr w:type="gramStart"/>
             <w:r>
               <w:rPr>
                 <w:rFonts w:ascii="Arial" w:hAnsi="Arial" w:cs="Arial"/>
-                <w:b/>
-              </w:rPr>
-              <w:t>5</w:t>
+              </w:rPr>
+              <w:t>componentes Java Server Faces (JSF)</w:t>
             </w:r>
             <w:proofErr w:type="gramEnd"/>
             <w:r>
               <w:rPr>
                 <w:rFonts w:ascii="Arial" w:hAnsi="Arial" w:cs="Arial"/>
-                <w:b/>
-              </w:rPr>
-              <w:t>:</w:t>
-            </w:r>
-            <w:r>
-              <w:rPr>
-                <w:rFonts w:ascii="Arial" w:hAnsi="Arial" w:cs="Arial"/>
-              </w:rPr>
-              <w:t xml:space="preserve"> é uma biblioteca open </w:t>
-            </w:r>
-            <w:proofErr w:type="spellStart"/>
-            <w:r>
-              <w:rPr>
-                <w:rFonts w:ascii="Arial" w:hAnsi="Arial" w:cs="Arial"/>
-              </w:rPr>
-              <w:t>source</w:t>
-            </w:r>
-            <w:proofErr w:type="spellEnd"/>
-            <w:r>
-              <w:rPr>
-                <w:rFonts w:ascii="Arial" w:hAnsi="Arial" w:cs="Arial"/>
-              </w:rPr>
-              <w:t xml:space="preserve"> de componentes Java Server Faces (JSF) que fornece um grande conjunto de componentes ricos para a construção de páginas web.</w:t>
+              </w:rPr>
+              <w:t xml:space="preserve"> que fornece um grande conjunto de componentes ricos para a construção de páginas web.</w:t>
             </w:r>
           </w:p>
           <w:p>
@@ -983,50 +995,6 @@
                 <w:rFonts w:ascii="Arial" w:hAnsi="Arial" w:cs="Arial"/>
               </w:rPr>
               <w:t xml:space="preserve"> é simplesmente uma classe Java que responde a um determinado tipo de solicitação da rede (uma solicitação HTTP, por exemplo).</w:t>
-            </w:r>
-          </w:p>
-          <w:p>
-            <w:pPr>
-              <w:jc w:val="both"/>
-              <w:rPr>
-                <w:rFonts w:ascii="Arial" w:hAnsi="Arial" w:cs="Arial"/>
-              </w:rPr>
-            </w:pPr>
-            <w:proofErr w:type="spellStart"/>
-            <w:r>
-              <w:rPr>
-                <w:rFonts w:ascii="Arial" w:hAnsi="Arial" w:cs="Arial"/>
-                <w:b/>
-              </w:rPr>
-              <w:t>Selenium</w:t>
-            </w:r>
-            <w:proofErr w:type="spellEnd"/>
-            <w:r>
-              <w:rPr>
-                <w:rFonts w:ascii="Arial" w:hAnsi="Arial" w:cs="Arial"/>
-                <w:b/>
-              </w:rPr>
-              <w:t>:</w:t>
-            </w:r>
-            <w:r>
-              <w:rPr>
-                <w:rFonts w:ascii="Arial" w:hAnsi="Arial" w:cs="Arial"/>
-              </w:rPr>
-              <w:t xml:space="preserve"> framework gratuito para realizar testes automáticos de aplicações web através do browser. Através de uma execução automática de passos pré-estabelecidos via programação, o </w:t>
-            </w:r>
-            <w:proofErr w:type="spellStart"/>
-            <w:r>
-              <w:rPr>
-                <w:rFonts w:ascii="Arial" w:hAnsi="Arial" w:cs="Arial"/>
-              </w:rPr>
-              <w:t>Selenium</w:t>
-            </w:r>
-            <w:proofErr w:type="spellEnd"/>
-            <w:r>
-              <w:rPr>
-                <w:rFonts w:ascii="Arial" w:hAnsi="Arial" w:cs="Arial"/>
-              </w:rPr>
-              <w:t xml:space="preserve"> possibilita a gravação e reprodução de ações sequenciais no sistema realizadas automaticamente como se fossem feitas por um usuário qualquer. Os testes podem ser executados na maioria dos navegadores web modernos.</w:t>
             </w:r>
           </w:p>
           <w:p>
@@ -1049,6 +1017,22 @@
               <w:t>Bootstrap</w:t>
             </w:r>
             <w:proofErr w:type="spellEnd"/>
+            <w:r>
+              <w:rPr>
+                <w:rFonts w:ascii="Arial" w:hAnsi="Arial" w:cs="Arial"/>
+                <w:b/>
+              </w:rPr>
+              <w:t xml:space="preserve"> </w:t>
+            </w:r>
+            <w:proofErr w:type="gramStart"/>
+            <w:r>
+              <w:rPr>
+                <w:rFonts w:ascii="Arial" w:hAnsi="Arial" w:cs="Arial"/>
+                <w:b/>
+              </w:rPr>
+              <w:t>3</w:t>
+            </w:r>
+            <w:proofErr w:type="gramEnd"/>
             <w:r>
               <w:rPr>
                 <w:rFonts w:ascii="Arial" w:hAnsi="Arial" w:cs="Arial"/>
@@ -1448,7 +1432,23 @@
                 <w:rFonts w:ascii="Arial" w:hAnsi="Arial" w:cs="Arial"/>
                 <w:b/>
               </w:rPr>
-              <w:t>Eclipse Luna:</w:t>
+              <w:t xml:space="preserve">Eclipse </w:t>
+            </w:r>
+            <w:proofErr w:type="spellStart"/>
+            <w:r>
+              <w:rPr>
+                <w:rFonts w:ascii="Arial" w:hAnsi="Arial" w:cs="Arial"/>
+                <w:b/>
+              </w:rPr>
+              <w:t>Mars</w:t>
+            </w:r>
+            <w:proofErr w:type="spellEnd"/>
+            <w:r>
+              <w:rPr>
+                <w:rFonts w:ascii="Arial" w:hAnsi="Arial" w:cs="Arial"/>
+                <w:b/>
+              </w:rPr>
+              <w:t>:</w:t>
             </w:r>
             <w:r>
               <w:rPr>
@@ -1589,7 +1589,16 @@
                 <w:rFonts w:ascii="Arial" w:hAnsi="Arial" w:cs="Arial"/>
                 <w:b/>
               </w:rPr>
-              <w:t xml:space="preserve"> 8.2:</w:t>
+              <w:t xml:space="preserve"> 9.0.1</w:t>
+            </w:r>
+            <w:bookmarkStart w:id="0" w:name="_GoBack"/>
+            <w:bookmarkEnd w:id="0"/>
+            <w:r>
+              <w:rPr>
+                <w:rFonts w:ascii="Arial" w:hAnsi="Arial" w:cs="Arial"/>
+                <w:b/>
+              </w:rPr>
+              <w:t>:</w:t>
             </w:r>
             <w:r>
               <w:rPr>
@@ -1660,15 +1669,7 @@
               <w:rPr>
                 <w:rFonts w:ascii="Arial" w:hAnsi="Arial" w:cs="Arial"/>
               </w:rPr>
-              <w:t xml:space="preserve"> ferramenta de controle de versão de código aberto que permite a uma equipe </w:t>
-            </w:r>
-            <w:bookmarkStart w:id="0" w:name="_GoBack"/>
-            <w:bookmarkEnd w:id="0"/>
-            <w:r>
-              <w:rPr>
-                <w:rFonts w:ascii="Arial" w:hAnsi="Arial" w:cs="Arial"/>
-              </w:rPr>
-              <w:t>trabalhar em conjunto através da utilização comunitária dos mesmos arquivos de projeto. Através do gerenciamento do código fonte distribuído realizado pelo GIT é possível lidar com a confusão que tende a acontecer quando várias pessoas estão editando os mesmos arquivos simultaneamente.</w:t>
+              <w:t xml:space="preserve"> ferramenta de controle de versão de código aberto que permite a uma equipe trabalhar em conjunto através da utilização comunitária dos mesmos arquivos de projeto. Através do gerenciamento do código fonte distribuído realizado pelo GIT é possível lidar com a confusão que tende a acontecer quando várias pessoas estão editando os mesmos arquivos simultaneamente.</w:t>
             </w:r>
           </w:p>
         </w:tc>

</xml_diff>